<commit_message>
Added Postman Collection sample file for Optaplanner testing
</commit_message>
<xml_diff>
--- a/ProjectReport/Intelligent Rapid Shuttle Project Report.docx
+++ b/ProjectReport/Intelligent Rapid Shuttle Project Report.docx
@@ -113,6 +113,8 @@
         </w:rPr>
         <w:t xml:space="preserve"> (IRS)</w:t>
       </w:r>
+      <w:bookmarkStart w:id="0" w:name="_GoBack"/>
+      <w:bookmarkEnd w:id="0"/>
     </w:p>
     <w:p>
       <w:pPr>
@@ -7071,7 +7073,7 @@
           <w:rFonts w:ascii="Arial" w:hAnsi="Arial" w:cs="Arial"/>
         </w:rPr>
       </w:pPr>
-      <w:bookmarkStart w:id="0" w:name="_Ref7070189"/>
+      <w:bookmarkStart w:id="1" w:name="_Ref7070189"/>
       <w:r>
         <w:rPr>
           <w:rFonts w:ascii="Arial" w:hAnsi="Arial" w:cs="Arial"/>
@@ -7080,7 +7082,7 @@
         </w:rPr>
         <w:t xml:space="preserve"> </w:t>
       </w:r>
-      <w:bookmarkStart w:id="1" w:name="_Ref7070570"/>
+      <w:bookmarkStart w:id="2" w:name="_Ref7070570"/>
       <w:r>
         <w:rPr>
           <w:rFonts w:ascii="Arial" w:hAnsi="Arial" w:cs="Arial"/>
@@ -7089,7 +7091,7 @@
         </w:rPr>
         <w:t>LIMITATIONS</w:t>
       </w:r>
-      <w:bookmarkEnd w:id="1"/>
+      <w:bookmarkEnd w:id="2"/>
       <w:r>
         <w:rPr>
           <w:rFonts w:ascii="Arial" w:hAnsi="Arial" w:cs="Arial"/>
@@ -7099,7 +7101,7 @@
         <w:t xml:space="preserve"> </w:t>
       </w:r>
     </w:p>
-    <w:bookmarkEnd w:id="0"/>
+    <w:bookmarkEnd w:id="1"/>
     <w:p>
       <w:pPr>
         <w:rPr>
@@ -7609,13 +7611,6 @@
       </w:r>
     </w:p>
     <w:p>
-      <w:pPr>
-        <w:rPr>
-          <w:rFonts w:ascii="Arial" w:hAnsi="Arial" w:cs="Arial"/>
-          <w:sz w:val="28"/>
-          <w:szCs w:val="28"/>
-        </w:rPr>
-      </w:pPr>
       <w:r>
         <w:object w:dxaOrig="1520" w:dyaOrig="985" w14:anchorId="47EE91EB">
           <v:shapetype id="_x0000_t75" coordsize="21600,21600" o:spt="75" o:preferrelative="t" path="m@4@5l@4@11@9@11@9@5xe" filled="f" stroked="f">
@@ -7637,10 +7632,10 @@
             <v:path o:extrusionok="f" gradientshapeok="t" o:connecttype="rect"/>
             <o:lock v:ext="edit" aspectratio="t"/>
           </v:shapetype>
-          <v:shape id="_x0000_i1025" type="#_x0000_t75" style="width:76pt;height:49.5pt" o:ole="">
+          <v:shape id="_x0000_i1025" type="#_x0000_t75" style="width:76.2pt;height:49.2pt" o:ole="">
             <v:imagedata r:id="rId11" o:title=""/>
           </v:shape>
-          <o:OLEObject Type="Embed" ProgID="Excel.Sheet.12" ShapeID="_x0000_i1025" DrawAspect="Icon" ObjectID="_1617768126" r:id="rId12"/>
+          <o:OLEObject Type="Embed" ProgID="Excel.Sheet.12" ShapeID="_x0000_i1025" DrawAspect="Icon" ObjectID="_1617855477" r:id="rId12"/>
         </w:object>
       </w:r>
     </w:p>
@@ -7666,31 +7661,41 @@
           <w:sz w:val="28"/>
           <w:szCs w:val="28"/>
         </w:rPr>
-        <w:t xml:space="preserve">Input </w:t>
-      </w:r>
-      <w:r>
+        <w:t xml:space="preserve">Postman Collection file attached for API interface to IRS Optimization Service running on KIE Workbench Execution Server.  </w:t>
+      </w:r>
+    </w:p>
+    <w:p>
+      <w:pPr>
         <w:rPr>
           <w:rFonts w:ascii="Arial" w:hAnsi="Arial" w:cs="Arial"/>
           <w:sz w:val="28"/>
           <w:szCs w:val="28"/>
         </w:rPr>
-        <w:t xml:space="preserve">to IRS Optimization Service (OptaPlannner Execution Server) </w:t>
-      </w:r>
-      <w:r>
+      </w:pPr>
+      <w:r>
+        <w:object w:dxaOrig="1520" w:dyaOrig="985" w14:anchorId="4DFF75F2">
+          <v:shape id="_x0000_i1033" type="#_x0000_t75" style="width:76.2pt;height:49.2pt" o:ole="">
+            <v:imagedata r:id="rId13" o:title=""/>
+          </v:shape>
+          <o:OLEObject Type="Embed" ProgID="Package" ShapeID="_x0000_i1033" DrawAspect="Icon" ObjectID="_1617855478" r:id="rId14"/>
+        </w:object>
+      </w:r>
+    </w:p>
+    <w:p>
+      <w:pPr>
         <w:rPr>
           <w:rFonts w:ascii="Arial" w:hAnsi="Arial" w:cs="Arial"/>
           <w:sz w:val="28"/>
           <w:szCs w:val="28"/>
         </w:rPr>
-        <w:t>(</w:t>
-      </w:r>
+      </w:pPr>
       <w:r>
         <w:rPr>
           <w:rFonts w:ascii="Arial" w:hAnsi="Arial" w:cs="Arial"/>
           <w:sz w:val="28"/>
           <w:szCs w:val="28"/>
         </w:rPr>
-        <w:t xml:space="preserve">API/XML </w:t>
+        <w:t xml:space="preserve">Sample </w:t>
       </w:r>
       <w:r>
         <w:rPr>
@@ -7698,94 +7703,90 @@
           <w:sz w:val="28"/>
           <w:szCs w:val="28"/>
         </w:rPr>
-        <w:t>example)</w:t>
-      </w:r>
-    </w:p>
-    <w:p>
-      <w:pPr>
+        <w:t xml:space="preserve">Input </w:t>
+      </w:r>
+      <w:r>
         <w:rPr>
           <w:rFonts w:ascii="Arial" w:hAnsi="Arial" w:cs="Arial"/>
           <w:sz w:val="28"/>
           <w:szCs w:val="28"/>
         </w:rPr>
-      </w:pPr>
-      <w:r>
-        <w:object w:dxaOrig="1520" w:dyaOrig="985" w14:anchorId="3C22536D">
-          <v:shape id="_x0000_i1026" type="#_x0000_t75" style="width:76pt;height:49.5pt" o:ole="">
-            <v:imagedata r:id="rId13" o:title=""/>
-          </v:shape>
-          <o:OLEObject Type="Embed" ProgID="Package" ShapeID="_x0000_i1026" DrawAspect="Icon" ObjectID="_1617768127" r:id="rId14"/>
-        </w:object>
-      </w:r>
-    </w:p>
-    <w:p>
-      <w:pPr>
+        <w:t xml:space="preserve">to IRS Optimization Service (OptaPlannner Execution Server) </w:t>
+      </w:r>
+      <w:r>
         <w:rPr>
           <w:rFonts w:ascii="Arial" w:hAnsi="Arial" w:cs="Arial"/>
           <w:sz w:val="28"/>
           <w:szCs w:val="28"/>
         </w:rPr>
-      </w:pPr>
-    </w:p>
-    <w:p>
-      <w:pPr>
+        <w:t>(</w:t>
+      </w:r>
+      <w:r>
         <w:rPr>
           <w:rFonts w:ascii="Arial" w:hAnsi="Arial" w:cs="Arial"/>
           <w:sz w:val="28"/>
           <w:szCs w:val="28"/>
         </w:rPr>
-      </w:pPr>
+        <w:t xml:space="preserve">API/XML </w:t>
+      </w:r>
       <w:r>
         <w:rPr>
           <w:rFonts w:ascii="Arial" w:hAnsi="Arial" w:cs="Arial"/>
           <w:sz w:val="28"/>
           <w:szCs w:val="28"/>
         </w:rPr>
-        <w:t xml:space="preserve">Sample </w:t>
-      </w:r>
-      <w:r>
+        <w:t>example)</w:t>
+      </w:r>
+    </w:p>
+    <w:p>
+      <w:pPr>
         <w:rPr>
           <w:rFonts w:ascii="Arial" w:hAnsi="Arial" w:cs="Arial"/>
           <w:sz w:val="28"/>
           <w:szCs w:val="28"/>
         </w:rPr>
-        <w:t>Output</w:t>
-      </w:r>
-      <w:r>
+      </w:pPr>
+      <w:r>
+        <w:object w:dxaOrig="1520" w:dyaOrig="985" w14:anchorId="3C22536D">
+          <v:shape id="_x0000_i1035" type="#_x0000_t75" style="width:76.2pt;height:49.2pt" o:ole="">
+            <v:imagedata r:id="rId15" o:title=""/>
+          </v:shape>
+          <o:OLEObject Type="Embed" ProgID="Package" ShapeID="_x0000_i1035" DrawAspect="Icon" ObjectID="_1617855479" r:id="rId16"/>
+        </w:object>
+      </w:r>
+    </w:p>
+    <w:p>
+      <w:pPr>
         <w:rPr>
           <w:rFonts w:ascii="Arial" w:hAnsi="Arial" w:cs="Arial"/>
           <w:sz w:val="28"/>
           <w:szCs w:val="28"/>
         </w:rPr>
-        <w:t xml:space="preserve"> </w:t>
-      </w:r>
-      <w:r>
+      </w:pPr>
+    </w:p>
+    <w:p>
+      <w:pPr>
         <w:rPr>
           <w:rFonts w:ascii="Arial" w:hAnsi="Arial" w:cs="Arial"/>
           <w:sz w:val="28"/>
           <w:szCs w:val="28"/>
         </w:rPr>
-        <w:t>of IRS Optimization Service (</w:t>
-      </w:r>
-      <w:bookmarkStart w:id="2" w:name="_GoBack"/>
-      <w:proofErr w:type="spellStart"/>
+      </w:pPr>
       <w:r>
         <w:rPr>
           <w:rFonts w:ascii="Arial" w:hAnsi="Arial" w:cs="Arial"/>
           <w:sz w:val="28"/>
           <w:szCs w:val="28"/>
         </w:rPr>
-        <w:t>OptaPlannner</w:t>
-      </w:r>
-      <w:bookmarkEnd w:id="2"/>
-      <w:proofErr w:type="spellEnd"/>
+        <w:t xml:space="preserve">Sample </w:t>
+      </w:r>
       <w:r>
         <w:rPr>
           <w:rFonts w:ascii="Arial" w:hAnsi="Arial" w:cs="Arial"/>
           <w:sz w:val="28"/>
           <w:szCs w:val="28"/>
         </w:rPr>
-        <w:t xml:space="preserve"> Execution Server) </w:t>
+        <w:t>Output</w:t>
       </w:r>
       <w:r>
         <w:rPr>
@@ -7793,7 +7794,7 @@
           <w:sz w:val="28"/>
           <w:szCs w:val="28"/>
         </w:rPr>
-        <w:t>(</w:t>
+        <w:t xml:space="preserve"> </w:t>
       </w:r>
       <w:r>
         <w:rPr>
@@ -7801,60 +7802,50 @@
           <w:sz w:val="28"/>
           <w:szCs w:val="28"/>
         </w:rPr>
-        <w:t xml:space="preserve">API/XML </w:t>
-      </w:r>
+        <w:t>of IRS Optimization Service (</w:t>
+      </w:r>
+      <w:proofErr w:type="spellStart"/>
       <w:r>
         <w:rPr>
           <w:rFonts w:ascii="Arial" w:hAnsi="Arial" w:cs="Arial"/>
           <w:sz w:val="28"/>
           <w:szCs w:val="28"/>
         </w:rPr>
-        <w:t>example)</w:t>
-      </w:r>
-    </w:p>
-    <w:p>
-      <w:pPr>
+        <w:t>OptaPlannner</w:t>
+      </w:r>
+      <w:proofErr w:type="spellEnd"/>
+      <w:r>
         <w:rPr>
           <w:rFonts w:ascii="Arial" w:hAnsi="Arial" w:cs="Arial"/>
           <w:sz w:val="28"/>
           <w:szCs w:val="28"/>
         </w:rPr>
-      </w:pPr>
-      <w:r>
-        <w:object w:dxaOrig="1520" w:dyaOrig="985" w14:anchorId="0D614ACE">
-          <v:shape id="_x0000_i1027" type="#_x0000_t75" style="width:76pt;height:49.5pt" o:ole="">
-            <v:imagedata r:id="rId15" o:title=""/>
-          </v:shape>
-          <o:OLEObject Type="Embed" ProgID="Package" ShapeID="_x0000_i1027" DrawAspect="Icon" ObjectID="_1617768128" r:id="rId16"/>
-        </w:object>
-      </w:r>
-    </w:p>
-    <w:p>
-      <w:pPr>
+        <w:t xml:space="preserve"> Execution Server) </w:t>
+      </w:r>
+      <w:r>
         <w:rPr>
           <w:rFonts w:ascii="Arial" w:hAnsi="Arial" w:cs="Arial"/>
           <w:sz w:val="28"/>
           <w:szCs w:val="28"/>
         </w:rPr>
-      </w:pPr>
-    </w:p>
-    <w:p>
-      <w:pPr>
+        <w:t>(</w:t>
+      </w:r>
+      <w:r>
         <w:rPr>
           <w:rFonts w:ascii="Arial" w:hAnsi="Arial" w:cs="Arial"/>
           <w:sz w:val="28"/>
           <w:szCs w:val="28"/>
         </w:rPr>
-      </w:pPr>
-    </w:p>
-    <w:p>
-      <w:pPr>
+        <w:t xml:space="preserve">API/XML </w:t>
+      </w:r>
+      <w:r>
         <w:rPr>
           <w:rFonts w:ascii="Arial" w:hAnsi="Arial" w:cs="Arial"/>
           <w:sz w:val="28"/>
           <w:szCs w:val="28"/>
         </w:rPr>
-      </w:pPr>
+        <w:t>example)</w:t>
+      </w:r>
     </w:p>
     <w:p>
       <w:pPr>
@@ -7864,9 +7855,53 @@
           <w:szCs w:val="28"/>
         </w:rPr>
       </w:pPr>
+      <w:r>
+        <w:object w:dxaOrig="1520" w:dyaOrig="985" w14:anchorId="0D614ACE">
+          <v:shape id="_x0000_i1027" type="#_x0000_t75" style="width:76.2pt;height:49.2pt" o:ole="">
+            <v:imagedata r:id="rId17" o:title=""/>
+          </v:shape>
+          <o:OLEObject Type="Embed" ProgID="Package" ShapeID="_x0000_i1027" DrawAspect="Icon" ObjectID="_1617855480" r:id="rId18"/>
+        </w:object>
+      </w:r>
+    </w:p>
+    <w:p>
+      <w:pPr>
+        <w:rPr>
+          <w:rFonts w:ascii="Arial" w:hAnsi="Arial" w:cs="Arial"/>
+          <w:sz w:val="28"/>
+          <w:szCs w:val="28"/>
+        </w:rPr>
+      </w:pPr>
+    </w:p>
+    <w:p>
+      <w:pPr>
+        <w:rPr>
+          <w:rFonts w:ascii="Arial" w:hAnsi="Arial" w:cs="Arial"/>
+          <w:sz w:val="28"/>
+          <w:szCs w:val="28"/>
+        </w:rPr>
+      </w:pPr>
+    </w:p>
+    <w:p>
+      <w:pPr>
+        <w:rPr>
+          <w:rFonts w:ascii="Arial" w:hAnsi="Arial" w:cs="Arial"/>
+          <w:sz w:val="28"/>
+          <w:szCs w:val="28"/>
+        </w:rPr>
+      </w:pPr>
+    </w:p>
+    <w:p>
+      <w:pPr>
+        <w:rPr>
+          <w:rFonts w:ascii="Arial" w:hAnsi="Arial" w:cs="Arial"/>
+          <w:sz w:val="28"/>
+          <w:szCs w:val="28"/>
+        </w:rPr>
+      </w:pPr>
     </w:p>
     <w:sectPr>
-      <w:headerReference w:type="default" r:id="rId17"/>
+      <w:headerReference w:type="default" r:id="rId19"/>
       <w:pgSz w:w="11906" w:h="16838"/>
       <w:pgMar w:top="1440" w:right="1440" w:bottom="1440" w:left="1440" w:header="706" w:footer="706" w:gutter="0"/>
       <w:cols w:space="708"/>
@@ -10727,7 +10762,7 @@
 </file>
 
 <file path=customXml/itemProps1.xml><?xml version="1.0" encoding="utf-8"?>
-<ds:datastoreItem xmlns:ds="http://schemas.openxmlformats.org/officeDocument/2006/customXml" ds:itemID="{9CDE072D-45E1-44EB-BEB5-38706C143CD3}">
+<ds:datastoreItem xmlns:ds="http://schemas.openxmlformats.org/officeDocument/2006/customXml" ds:itemID="{CF651328-42B1-481A-B306-BC7B8945EE1D}">
   <ds:schemaRefs>
     <ds:schemaRef ds:uri="http://schemas.openxmlformats.org/officeDocument/2006/bibliography"/>
   </ds:schemaRefs>

</xml_diff>

<commit_message>
Updated Video and MarkDown
</commit_message>
<xml_diff>
--- a/ProjectReport/Intelligent Rapid Shuttle Project Report.docx
+++ b/ProjectReport/Intelligent Rapid Shuttle Project Report.docx
@@ -29,6 +29,8 @@
         </w:rPr>
         <w:t>M.Tech (IS)</w:t>
       </w:r>
+      <w:bookmarkStart w:id="0" w:name="_GoBack"/>
+      <w:bookmarkEnd w:id="0"/>
     </w:p>
     <w:p>
       <w:pPr>
@@ -113,8 +115,6 @@
         </w:rPr>
         <w:t xml:space="preserve"> (IRS)</w:t>
       </w:r>
-      <w:bookmarkStart w:id="0" w:name="_GoBack"/>
-      <w:bookmarkEnd w:id="0"/>
     </w:p>
     <w:p>
       <w:pPr>
@@ -1444,6 +1444,14 @@
           <w:color w:val="333333"/>
           <w:shd w:val="clear" w:color="auto" w:fill="FFFFFF"/>
         </w:rPr>
+        <w:t xml:space="preserve">Key feature supported would also include vehicle in operation can service multiple schools depending on students to be serviced. This would be a unique feature unlike other shuttle services which would typically operate for specific school. </w:t>
+      </w:r>
+      <w:r>
+        <w:rPr>
+          <w:rFonts w:ascii="Arial" w:hAnsi="Arial" w:cs="Arial"/>
+          <w:color w:val="333333"/>
+          <w:shd w:val="clear" w:color="auto" w:fill="FFFFFF"/>
+        </w:rPr>
         <w:t xml:space="preserve">The </w:t>
       </w:r>
       <w:r>
@@ -1791,7 +1799,6 @@
           <w:sz w:val="24"/>
           <w:szCs w:val="24"/>
         </w:rPr>
-        <w:lastRenderedPageBreak/>
         <w:t xml:space="preserve">DOMAIN </w:t>
       </w:r>
       <w:r>
@@ -2334,68 +2341,6 @@
           </w:p>
         </w:tc>
       </w:tr>
-      <w:tr>
-        <w:trPr>
-          <w:trHeight w:val="288"/>
-        </w:trPr>
-        <w:tc>
-          <w:tcPr>
-            <w:tcW w:w="3138" w:type="dxa"/>
-            <w:noWrap/>
-          </w:tcPr>
-          <w:p>
-            <w:pPr>
-              <w:rPr>
-                <w:rFonts w:ascii="Arial" w:hAnsi="Arial" w:cs="Arial"/>
-              </w:rPr>
-            </w:pPr>
-          </w:p>
-        </w:tc>
-        <w:tc>
-          <w:tcPr>
-            <w:tcW w:w="4861" w:type="dxa"/>
-            <w:noWrap/>
-          </w:tcPr>
-          <w:p>
-            <w:pPr>
-              <w:rPr>
-                <w:rFonts w:ascii="Arial" w:hAnsi="Arial" w:cs="Arial"/>
-              </w:rPr>
-            </w:pPr>
-          </w:p>
-        </w:tc>
-      </w:tr>
-      <w:tr>
-        <w:trPr>
-          <w:trHeight w:val="300"/>
-        </w:trPr>
-        <w:tc>
-          <w:tcPr>
-            <w:tcW w:w="3138" w:type="dxa"/>
-            <w:noWrap/>
-          </w:tcPr>
-          <w:p>
-            <w:pPr>
-              <w:rPr>
-                <w:rFonts w:ascii="Arial" w:hAnsi="Arial" w:cs="Arial"/>
-              </w:rPr>
-            </w:pPr>
-          </w:p>
-        </w:tc>
-        <w:tc>
-          <w:tcPr>
-            <w:tcW w:w="4861" w:type="dxa"/>
-            <w:noWrap/>
-          </w:tcPr>
-          <w:p>
-            <w:pPr>
-              <w:rPr>
-                <w:rFonts w:ascii="Arial" w:hAnsi="Arial" w:cs="Arial"/>
-              </w:rPr>
-            </w:pPr>
-          </w:p>
-        </w:tc>
-      </w:tr>
     </w:tbl>
     <w:p>
       <w:pPr>
@@ -2561,6 +2506,23 @@
           <w:shd w:val="clear" w:color="auto" w:fill="FFFFFF"/>
         </w:rPr>
         <w:t xml:space="preserve"> data class. List of attributes of this data class is shown below. </w:t>
+      </w:r>
+    </w:p>
+    <w:p>
+      <w:pPr>
+        <w:rPr>
+          <w:rFonts w:ascii="Arial" w:hAnsi="Arial" w:cs="Arial"/>
+          <w:color w:val="333333"/>
+          <w:shd w:val="clear" w:color="auto" w:fill="FFFFFF"/>
+        </w:rPr>
+      </w:pPr>
+      <w:r>
+        <w:rPr>
+          <w:rFonts w:ascii="Arial" w:hAnsi="Arial" w:cs="Arial"/>
+          <w:color w:val="333333"/>
+          <w:shd w:val="clear" w:color="auto" w:fill="FFFFFF"/>
+        </w:rPr>
+        <w:br w:type="page"/>
       </w:r>
     </w:p>
     <w:p>
@@ -2742,7 +2704,6 @@
               <w:rPr>
                 <w:rFonts w:ascii="Arial" w:hAnsi="Arial" w:cs="Arial"/>
               </w:rPr>
-              <w:lastRenderedPageBreak/>
               <w:t>location</w:t>
             </w:r>
           </w:p>
@@ -6989,55 +6950,7 @@
           <w:color w:val="333333"/>
           <w:shd w:val="clear" w:color="auto" w:fill="FFFFFF"/>
         </w:rPr>
-        <w:t>The system optimizes the route</w:t>
-      </w:r>
-      <w:r>
-        <w:rPr>
-          <w:rFonts w:ascii="Arial" w:hAnsi="Arial" w:cs="Arial"/>
-          <w:color w:val="333333"/>
-          <w:shd w:val="clear" w:color="auto" w:fill="FFFFFF"/>
-        </w:rPr>
-        <w:t xml:space="preserve">s considering the student’s location to </w:t>
-      </w:r>
-      <w:r>
-        <w:rPr>
-          <w:rFonts w:ascii="Arial" w:hAnsi="Arial" w:cs="Arial"/>
-          <w:color w:val="333333"/>
-          <w:shd w:val="clear" w:color="auto" w:fill="FFFFFF"/>
-        </w:rPr>
-        <w:t xml:space="preserve">their respective </w:t>
-      </w:r>
-      <w:r>
-        <w:rPr>
-          <w:rFonts w:ascii="Arial" w:hAnsi="Arial" w:cs="Arial"/>
-          <w:color w:val="333333"/>
-          <w:shd w:val="clear" w:color="auto" w:fill="FFFFFF"/>
-        </w:rPr>
-        <w:t>destination</w:t>
-      </w:r>
-      <w:r>
-        <w:rPr>
-          <w:rFonts w:ascii="Arial" w:hAnsi="Arial" w:cs="Arial"/>
-          <w:color w:val="333333"/>
-          <w:shd w:val="clear" w:color="auto" w:fill="FFFFFF"/>
-        </w:rPr>
-        <w:t xml:space="preserve"> (school)</w:t>
-      </w:r>
-      <w:r>
-        <w:rPr>
-          <w:rFonts w:ascii="Arial" w:hAnsi="Arial" w:cs="Arial"/>
-          <w:color w:val="333333"/>
-          <w:shd w:val="clear" w:color="auto" w:fill="FFFFFF"/>
-        </w:rPr>
-        <w:t xml:space="preserve"> across all the students to be serviced and the available vehicles at disposal. This </w:t>
-      </w:r>
-      <w:r>
-        <w:rPr>
-          <w:rFonts w:ascii="Arial" w:hAnsi="Arial" w:cs="Arial"/>
-          <w:color w:val="333333"/>
-          <w:shd w:val="clear" w:color="auto" w:fill="FFFFFF"/>
-        </w:rPr>
-        <w:t xml:space="preserve">helps the students to reach school faster.  </w:t>
+        <w:t xml:space="preserve">Ability to pickup students from various locations and service multiple schools at the same time. Same vehicle can service different schools optimizing vehicle capacity while achieving optimal travel distance for the students. </w:t>
       </w:r>
     </w:p>
     <w:p>
@@ -7061,63 +6974,55 @@
           <w:color w:val="333333"/>
           <w:shd w:val="clear" w:color="auto" w:fill="FFFFFF"/>
         </w:rPr>
-        <w:t xml:space="preserve">The overall distance travelled by all the vehicles </w:t>
-      </w:r>
-      <w:r>
-        <w:rPr>
-          <w:rFonts w:ascii="Arial" w:hAnsi="Arial" w:cs="Arial"/>
-          <w:color w:val="333333"/>
-          <w:shd w:val="clear" w:color="auto" w:fill="FFFFFF"/>
-        </w:rPr>
-        <w:t xml:space="preserve">operating for the service provider </w:t>
-      </w:r>
-      <w:r>
-        <w:rPr>
-          <w:rFonts w:ascii="Arial" w:hAnsi="Arial" w:cs="Arial"/>
-          <w:color w:val="333333"/>
-          <w:shd w:val="clear" w:color="auto" w:fill="FFFFFF"/>
-        </w:rPr>
-        <w:t>is optimized</w:t>
-      </w:r>
-      <w:r>
-        <w:rPr>
-          <w:rFonts w:ascii="Arial" w:hAnsi="Arial" w:cs="Arial"/>
-          <w:color w:val="333333"/>
-          <w:shd w:val="clear" w:color="auto" w:fill="FFFFFF"/>
-        </w:rPr>
-        <w:t xml:space="preserve"> such that the least distance is travelled. This would help the service provider to minimize </w:t>
-      </w:r>
-      <w:r>
-        <w:rPr>
-          <w:rFonts w:ascii="Arial" w:hAnsi="Arial" w:cs="Arial"/>
-          <w:color w:val="333333"/>
-          <w:shd w:val="clear" w:color="auto" w:fill="FFFFFF"/>
-        </w:rPr>
-        <w:t>the</w:t>
-      </w:r>
-      <w:r>
-        <w:rPr>
-          <w:rFonts w:ascii="Arial" w:hAnsi="Arial" w:cs="Arial"/>
-          <w:color w:val="333333"/>
-          <w:shd w:val="clear" w:color="auto" w:fill="FFFFFF"/>
-        </w:rPr>
-        <w:t xml:space="preserve"> cost and hence price </w:t>
-      </w:r>
-      <w:r>
-        <w:rPr>
-          <w:rFonts w:ascii="Arial" w:hAnsi="Arial" w:cs="Arial"/>
-          <w:color w:val="333333"/>
-          <w:shd w:val="clear" w:color="auto" w:fill="FFFFFF"/>
-        </w:rPr>
-        <w:t>the</w:t>
-      </w:r>
-      <w:r>
-        <w:rPr>
-          <w:rFonts w:ascii="Arial" w:hAnsi="Arial" w:cs="Arial"/>
-          <w:color w:val="333333"/>
-          <w:shd w:val="clear" w:color="auto" w:fill="FFFFFF"/>
-        </w:rPr>
-        <w:t xml:space="preserve"> services competitively.</w:t>
+        <w:t>The system optimizes the route</w:t>
+      </w:r>
+      <w:r>
+        <w:rPr>
+          <w:rFonts w:ascii="Arial" w:hAnsi="Arial" w:cs="Arial"/>
+          <w:color w:val="333333"/>
+          <w:shd w:val="clear" w:color="auto" w:fill="FFFFFF"/>
+        </w:rPr>
+        <w:t xml:space="preserve">s considering the student’s location to </w:t>
+      </w:r>
+      <w:r>
+        <w:rPr>
+          <w:rFonts w:ascii="Arial" w:hAnsi="Arial" w:cs="Arial"/>
+          <w:color w:val="333333"/>
+          <w:shd w:val="clear" w:color="auto" w:fill="FFFFFF"/>
+        </w:rPr>
+        <w:t xml:space="preserve">their respective </w:t>
+      </w:r>
+      <w:r>
+        <w:rPr>
+          <w:rFonts w:ascii="Arial" w:hAnsi="Arial" w:cs="Arial"/>
+          <w:color w:val="333333"/>
+          <w:shd w:val="clear" w:color="auto" w:fill="FFFFFF"/>
+        </w:rPr>
+        <w:t>destination</w:t>
+      </w:r>
+      <w:r>
+        <w:rPr>
+          <w:rFonts w:ascii="Arial" w:hAnsi="Arial" w:cs="Arial"/>
+          <w:color w:val="333333"/>
+          <w:shd w:val="clear" w:color="auto" w:fill="FFFFFF"/>
+        </w:rPr>
+        <w:t xml:space="preserve"> (school)</w:t>
+      </w:r>
+      <w:r>
+        <w:rPr>
+          <w:rFonts w:ascii="Arial" w:hAnsi="Arial" w:cs="Arial"/>
+          <w:color w:val="333333"/>
+          <w:shd w:val="clear" w:color="auto" w:fill="FFFFFF"/>
+        </w:rPr>
+        <w:t xml:space="preserve"> across all the students to be serviced and the available vehicles at disposal. This </w:t>
+      </w:r>
+      <w:r>
+        <w:rPr>
+          <w:rFonts w:ascii="Arial" w:hAnsi="Arial" w:cs="Arial"/>
+          <w:color w:val="333333"/>
+          <w:shd w:val="clear" w:color="auto" w:fill="FFFFFF"/>
+        </w:rPr>
+        <w:t xml:space="preserve">helps the students to reach school faster.  </w:t>
       </w:r>
     </w:p>
     <w:p>
@@ -7141,88 +7046,63 @@
           <w:color w:val="333333"/>
           <w:shd w:val="clear" w:color="auto" w:fill="FFFFFF"/>
         </w:rPr>
-        <w:t xml:space="preserve">The soft score computed </w:t>
-      </w:r>
-      <w:r>
-        <w:rPr>
-          <w:rFonts w:ascii="Arial" w:hAnsi="Arial" w:cs="Arial"/>
-          <w:color w:val="333333"/>
-          <w:shd w:val="clear" w:color="auto" w:fill="FFFFFF"/>
-        </w:rPr>
-        <w:t>includes:</w:t>
-      </w:r>
-    </w:p>
-    <w:p>
-      <w:pPr>
-        <w:pStyle w:val="ListParagraph"/>
-        <w:numPr>
-          <w:ilvl w:val="0"/>
-          <w:numId w:val="34"/>
-        </w:numPr>
-        <w:jc w:val="both"/>
-        <w:rPr>
-          <w:rFonts w:ascii="Arial" w:hAnsi="Arial" w:cs="Arial"/>
-          <w:color w:val="333333"/>
-          <w:shd w:val="clear" w:color="auto" w:fill="FFFFFF"/>
-        </w:rPr>
-      </w:pPr>
-      <w:r>
-        <w:rPr>
-          <w:rFonts w:ascii="Arial" w:hAnsi="Arial" w:cs="Arial"/>
-          <w:color w:val="333333"/>
-          <w:shd w:val="clear" w:color="auto" w:fill="FFFFFF"/>
-        </w:rPr>
-        <w:t xml:space="preserve">Distance factor </w:t>
-      </w:r>
-      <w:r>
-        <w:rPr>
-          <w:rFonts w:ascii="Arial" w:hAnsi="Arial" w:cs="Arial"/>
-          <w:color w:val="333333"/>
-          <w:shd w:val="clear" w:color="auto" w:fill="FFFFFF"/>
-        </w:rPr>
-        <w:t xml:space="preserve">for each student from their starting location to </w:t>
-      </w:r>
-      <w:proofErr w:type="spellStart"/>
-      <w:r>
-        <w:rPr>
-          <w:rFonts w:ascii="Arial" w:hAnsi="Arial" w:cs="Arial"/>
-          <w:color w:val="333333"/>
-          <w:shd w:val="clear" w:color="auto" w:fill="FFFFFF"/>
-        </w:rPr>
-        <w:t>to</w:t>
-      </w:r>
-      <w:proofErr w:type="spellEnd"/>
-      <w:r>
-        <w:rPr>
-          <w:rFonts w:ascii="Arial" w:hAnsi="Arial" w:cs="Arial"/>
-          <w:color w:val="333333"/>
-          <w:shd w:val="clear" w:color="auto" w:fill="FFFFFF"/>
-        </w:rPr>
-        <w:t xml:space="preserve"> their respective school</w:t>
-      </w:r>
-    </w:p>
-    <w:p>
-      <w:pPr>
-        <w:pStyle w:val="ListParagraph"/>
-        <w:numPr>
-          <w:ilvl w:val="0"/>
-          <w:numId w:val="34"/>
-        </w:numPr>
-        <w:jc w:val="both"/>
-        <w:rPr>
-          <w:rFonts w:ascii="Arial" w:hAnsi="Arial" w:cs="Arial"/>
-          <w:color w:val="333333"/>
-          <w:shd w:val="clear" w:color="auto" w:fill="FFFFFF"/>
-        </w:rPr>
-      </w:pPr>
-      <w:r>
-        <w:rPr>
-          <w:rFonts w:ascii="Arial" w:hAnsi="Arial" w:cs="Arial"/>
-          <w:color w:val="333333"/>
-          <w:shd w:val="clear" w:color="auto" w:fill="FFFFFF"/>
-        </w:rPr>
-        <w:lastRenderedPageBreak/>
-        <w:t>Distance factor for overall distance travelled by all vehicles available for service</w:t>
+        <w:t xml:space="preserve">The overall distance travelled by all the vehicles </w:t>
+      </w:r>
+      <w:r>
+        <w:rPr>
+          <w:rFonts w:ascii="Arial" w:hAnsi="Arial" w:cs="Arial"/>
+          <w:color w:val="333333"/>
+          <w:shd w:val="clear" w:color="auto" w:fill="FFFFFF"/>
+        </w:rPr>
+        <w:t xml:space="preserve">operating for the service provider </w:t>
+      </w:r>
+      <w:r>
+        <w:rPr>
+          <w:rFonts w:ascii="Arial" w:hAnsi="Arial" w:cs="Arial"/>
+          <w:color w:val="333333"/>
+          <w:shd w:val="clear" w:color="auto" w:fill="FFFFFF"/>
+        </w:rPr>
+        <w:t>is optimized</w:t>
+      </w:r>
+      <w:r>
+        <w:rPr>
+          <w:rFonts w:ascii="Arial" w:hAnsi="Arial" w:cs="Arial"/>
+          <w:color w:val="333333"/>
+          <w:shd w:val="clear" w:color="auto" w:fill="FFFFFF"/>
+        </w:rPr>
+        <w:t xml:space="preserve"> such that the least distance is travelled. This would help the service provider to minimize </w:t>
+      </w:r>
+      <w:r>
+        <w:rPr>
+          <w:rFonts w:ascii="Arial" w:hAnsi="Arial" w:cs="Arial"/>
+          <w:color w:val="333333"/>
+          <w:shd w:val="clear" w:color="auto" w:fill="FFFFFF"/>
+        </w:rPr>
+        <w:t>the</w:t>
+      </w:r>
+      <w:r>
+        <w:rPr>
+          <w:rFonts w:ascii="Arial" w:hAnsi="Arial" w:cs="Arial"/>
+          <w:color w:val="333333"/>
+          <w:shd w:val="clear" w:color="auto" w:fill="FFFFFF"/>
+        </w:rPr>
+        <w:t xml:space="preserve"> cost and hence price </w:t>
+      </w:r>
+      <w:r>
+        <w:rPr>
+          <w:rFonts w:ascii="Arial" w:hAnsi="Arial" w:cs="Arial"/>
+          <w:color w:val="333333"/>
+          <w:shd w:val="clear" w:color="auto" w:fill="FFFFFF"/>
+        </w:rPr>
+        <w:t>the</w:t>
+      </w:r>
+      <w:r>
+        <w:rPr>
+          <w:rFonts w:ascii="Arial" w:hAnsi="Arial" w:cs="Arial"/>
+          <w:color w:val="333333"/>
+          <w:shd w:val="clear" w:color="auto" w:fill="FFFFFF"/>
+        </w:rPr>
+        <w:t xml:space="preserve"> services competitively.</w:t>
       </w:r>
     </w:p>
     <w:p>
@@ -7246,15 +7126,88 @@
           <w:color w:val="333333"/>
           <w:shd w:val="clear" w:color="auto" w:fill="FFFFFF"/>
         </w:rPr>
-        <w:t xml:space="preserve">The capacity of the vehicles is optimized dynamically, such that at any given point of time </w:t>
-      </w:r>
-      <w:r>
-        <w:rPr>
-          <w:rFonts w:ascii="Arial" w:hAnsi="Arial" w:cs="Arial"/>
-          <w:color w:val="333333"/>
-          <w:shd w:val="clear" w:color="auto" w:fill="FFFFFF"/>
-        </w:rPr>
-        <w:t>capacity is maximized without crossing the capacity limit. This in turn helps in maximising the profit for the service provider.</w:t>
+        <w:lastRenderedPageBreak/>
+        <w:t xml:space="preserve">The soft score computed </w:t>
+      </w:r>
+      <w:r>
+        <w:rPr>
+          <w:rFonts w:ascii="Arial" w:hAnsi="Arial" w:cs="Arial"/>
+          <w:color w:val="333333"/>
+          <w:shd w:val="clear" w:color="auto" w:fill="FFFFFF"/>
+        </w:rPr>
+        <w:t>includes:</w:t>
+      </w:r>
+    </w:p>
+    <w:p>
+      <w:pPr>
+        <w:pStyle w:val="ListParagraph"/>
+        <w:numPr>
+          <w:ilvl w:val="0"/>
+          <w:numId w:val="34"/>
+        </w:numPr>
+        <w:jc w:val="both"/>
+        <w:rPr>
+          <w:rFonts w:ascii="Arial" w:hAnsi="Arial" w:cs="Arial"/>
+          <w:color w:val="333333"/>
+          <w:shd w:val="clear" w:color="auto" w:fill="FFFFFF"/>
+        </w:rPr>
+      </w:pPr>
+      <w:r>
+        <w:rPr>
+          <w:rFonts w:ascii="Arial" w:hAnsi="Arial" w:cs="Arial"/>
+          <w:color w:val="333333"/>
+          <w:shd w:val="clear" w:color="auto" w:fill="FFFFFF"/>
+        </w:rPr>
+        <w:t xml:space="preserve">Distance factor </w:t>
+      </w:r>
+      <w:r>
+        <w:rPr>
+          <w:rFonts w:ascii="Arial" w:hAnsi="Arial" w:cs="Arial"/>
+          <w:color w:val="333333"/>
+          <w:shd w:val="clear" w:color="auto" w:fill="FFFFFF"/>
+        </w:rPr>
+        <w:t xml:space="preserve">for each student from their starting location to </w:t>
+      </w:r>
+      <w:proofErr w:type="spellStart"/>
+      <w:r>
+        <w:rPr>
+          <w:rFonts w:ascii="Arial" w:hAnsi="Arial" w:cs="Arial"/>
+          <w:color w:val="333333"/>
+          <w:shd w:val="clear" w:color="auto" w:fill="FFFFFF"/>
+        </w:rPr>
+        <w:t>to</w:t>
+      </w:r>
+      <w:proofErr w:type="spellEnd"/>
+      <w:r>
+        <w:rPr>
+          <w:rFonts w:ascii="Arial" w:hAnsi="Arial" w:cs="Arial"/>
+          <w:color w:val="333333"/>
+          <w:shd w:val="clear" w:color="auto" w:fill="FFFFFF"/>
+        </w:rPr>
+        <w:t xml:space="preserve"> their respective school</w:t>
+      </w:r>
+    </w:p>
+    <w:p>
+      <w:pPr>
+        <w:pStyle w:val="ListParagraph"/>
+        <w:numPr>
+          <w:ilvl w:val="0"/>
+          <w:numId w:val="34"/>
+        </w:numPr>
+        <w:jc w:val="both"/>
+        <w:rPr>
+          <w:rFonts w:ascii="Arial" w:hAnsi="Arial" w:cs="Arial"/>
+          <w:color w:val="333333"/>
+          <w:shd w:val="clear" w:color="auto" w:fill="FFFFFF"/>
+        </w:rPr>
+      </w:pPr>
+      <w:r>
+        <w:rPr>
+          <w:rFonts w:ascii="Arial" w:hAnsi="Arial" w:cs="Arial"/>
+          <w:color w:val="333333"/>
+          <w:shd w:val="clear" w:color="auto" w:fill="FFFFFF"/>
+        </w:rPr>
+        <w:t>Distance factor for overall distance travelled by all vehicles available for service</w:t>
       </w:r>
     </w:p>
     <w:p>
@@ -7278,6 +7231,38 @@
           <w:color w:val="333333"/>
           <w:shd w:val="clear" w:color="auto" w:fill="FFFFFF"/>
         </w:rPr>
+        <w:t xml:space="preserve">The capacity of the vehicles is optimized dynamically, such that at any given point of time </w:t>
+      </w:r>
+      <w:r>
+        <w:rPr>
+          <w:rFonts w:ascii="Arial" w:hAnsi="Arial" w:cs="Arial"/>
+          <w:color w:val="333333"/>
+          <w:shd w:val="clear" w:color="auto" w:fill="FFFFFF"/>
+        </w:rPr>
+        <w:t>capacity is maximized without crossing the capacity limit. This in turn helps in maximising the profit for the service provider.</w:t>
+      </w:r>
+    </w:p>
+    <w:p>
+      <w:pPr>
+        <w:pStyle w:val="ListParagraph"/>
+        <w:numPr>
+          <w:ilvl w:val="0"/>
+          <w:numId w:val="34"/>
+        </w:numPr>
+        <w:ind w:left="720"/>
+        <w:jc w:val="both"/>
+        <w:rPr>
+          <w:rFonts w:ascii="Arial" w:hAnsi="Arial" w:cs="Arial"/>
+          <w:color w:val="333333"/>
+          <w:shd w:val="clear" w:color="auto" w:fill="FFFFFF"/>
+        </w:rPr>
+      </w:pPr>
+      <w:r>
+        <w:rPr>
+          <w:rFonts w:ascii="Arial" w:hAnsi="Arial" w:cs="Arial"/>
+          <w:color w:val="333333"/>
+          <w:shd w:val="clear" w:color="auto" w:fill="FFFFFF"/>
+        </w:rPr>
         <w:t xml:space="preserve">The system is designed for scalability, i.e. it caters for multiple vehicles with multiple locations as well as multiple student locations. </w:t>
       </w:r>
       <w:r>
@@ -7356,9 +7341,9 @@
           <w:noProof/>
         </w:rPr>
         <w:drawing>
-          <wp:inline distT="0" distB="0" distL="0" distR="0" wp14:anchorId="738E60CF" wp14:editId="2E819C7E">
-            <wp:extent cx="5731510" cy="3215005"/>
-            <wp:effectExtent l="0" t="0" r="2540" b="4445"/>
+          <wp:inline distT="0" distB="0" distL="0" distR="0" wp14:anchorId="1A0C2A8A" wp14:editId="15E51C75">
+            <wp:extent cx="5731510" cy="3517900"/>
+            <wp:effectExtent l="0" t="0" r="2540" b="6350"/>
             <wp:docPr id="1" name="Picture 1"/>
             <wp:cNvGraphicFramePr>
               <a:graphicFrameLocks xmlns:a="http://schemas.openxmlformats.org/drawingml/2006/main" noChangeAspect="1"/>
@@ -7379,7 +7364,7 @@
                   <pic:spPr>
                     <a:xfrm>
                       <a:off x="0" y="0"/>
-                      <a:ext cx="5731510" cy="3215005"/>
+                      <a:ext cx="5731510" cy="3517900"/>
                     </a:xfrm>
                     <a:prstGeom prst="rect">
                       <a:avLst/>
@@ -7677,7 +7662,6 @@
                 <w:szCs w:val="28"/>
                 <w:lang w:val="en-US" w:bidi="ta-IN"/>
               </w:rPr>
-              <w:lastRenderedPageBreak/>
               <w:t>Name of the School</w:t>
             </w:r>
           </w:p>
@@ -10000,10 +9984,7 @@
         <w:pStyle w:val="Heading2"/>
       </w:pPr>
       <w:r>
-        <w:t xml:space="preserve">IRS Solution – Sample </w:t>
-      </w:r>
-      <w:r>
-        <w:t>Output</w:t>
+        <w:t>IRS Solution – Sample Output</w:t>
       </w:r>
     </w:p>
     <w:p/>
@@ -10321,6 +10302,7 @@
                 <w:szCs w:val="28"/>
                 <w:lang w:val="en-US" w:bidi="ta-IN"/>
               </w:rPr>
+              <w:lastRenderedPageBreak/>
               <w:t>1</w:t>
             </w:r>
           </w:p>
@@ -10803,7 +10785,6 @@
                 <w:szCs w:val="28"/>
                 <w:lang w:val="en-US" w:bidi="ta-IN"/>
               </w:rPr>
-              <w:lastRenderedPageBreak/>
               <w:t>3</w:t>
             </w:r>
           </w:p>
@@ -14190,6 +14171,7 @@
           <w:sz w:val="28"/>
           <w:szCs w:val="28"/>
         </w:rPr>
+        <w:lastRenderedPageBreak/>
         <w:t xml:space="preserve"> </w:t>
       </w:r>
       <w:bookmarkStart w:id="3" w:name="_Ref7070570"/>
@@ -14230,14 +14212,7 @@
         <w:rPr>
           <w:rFonts w:ascii="Arial" w:hAnsi="Arial" w:cs="Arial"/>
         </w:rPr>
-        <w:t xml:space="preserve">System consolidates all the students going to a particular school in a single vehicle though they can be distributed across multiple vehicles to achieve better route path and travel distance. This limitation is due to lack of value range specification feature in OptaPlanner for repeatable optional school value range. This can be solved by providing multiple school entity </w:t>
-      </w:r>
-      <w:r>
-        <w:rPr>
-          <w:rFonts w:ascii="Arial" w:hAnsi="Arial" w:cs="Arial"/>
-        </w:rPr>
-        <w:lastRenderedPageBreak/>
-        <w:t>if the number of students exceed certain value or their locations are distributed beyond certain distance among them.</w:t>
+        <w:t>System consolidates all the students going to a particular school in a single vehicle though they can be distributed across multiple vehicles to achieve better route path and travel distance. This limitation is due to lack of value range specification feature in OptaPlanner for repeatable optional school value range. This can be solved by providing multiple school entity if the number of students exceed certain value or their locations are distributed beyond certain distance among them.</w:t>
       </w:r>
     </w:p>
     <w:p>
@@ -14724,10 +14699,10 @@
             <v:path o:extrusionok="f" gradientshapeok="t" o:connecttype="rect"/>
             <o:lock v:ext="edit" aspectratio="t"/>
           </v:shapetype>
-          <v:shape id="_x0000_i1025" type="#_x0000_t75" style="width:76.2pt;height:49.2pt" o:ole="">
+          <v:shape id="_x0000_i1025" type="#_x0000_t75" style="width:76pt;height:49.35pt" o:ole="">
             <v:imagedata r:id="rId12" o:title=""/>
           </v:shape>
-          <o:OLEObject Type="Embed" ProgID="Excel.Sheet.12" ShapeID="_x0000_i1025" DrawAspect="Icon" ObjectID="_1618220064" r:id="rId13"/>
+          <o:OLEObject Type="Embed" ProgID="Excel.Sheet.12" ShapeID="_x0000_i1025" DrawAspect="Icon" ObjectID="_1618241585" r:id="rId13"/>
         </w:object>
       </w:r>
     </w:p>
@@ -14745,6 +14720,7 @@
           <w:sz w:val="28"/>
           <w:szCs w:val="28"/>
         </w:rPr>
+        <w:lastRenderedPageBreak/>
         <w:t xml:space="preserve">Sample Postman Collection file attached for API interface to IRS Optimization Service running on KIE Workbench Execution Server.  </w:t>
       </w:r>
     </w:p>
@@ -14758,10 +14734,10 @@
       </w:pPr>
       <w:r>
         <w:object w:dxaOrig="1520" w:dyaOrig="985" w14:anchorId="4DFF75F2">
-          <v:shape id="_x0000_i1026" type="#_x0000_t75" style="width:76.2pt;height:49.2pt" o:ole="">
+          <v:shape id="_x0000_i1026" type="#_x0000_t75" style="width:76pt;height:49.35pt" o:ole="">
             <v:imagedata r:id="rId14" o:title=""/>
           </v:shape>
-          <o:OLEObject Type="Embed" ProgID="Package" ShapeID="_x0000_i1026" DrawAspect="Icon" ObjectID="_1618220065" r:id="rId15"/>
+          <o:OLEObject Type="Embed" ProgID="Package" ShapeID="_x0000_i1026" DrawAspect="Icon" ObjectID="_1618241586" r:id="rId15"/>
         </w:object>
       </w:r>
     </w:p>
@@ -14779,7 +14755,6 @@
           <w:sz w:val="28"/>
           <w:szCs w:val="28"/>
         </w:rPr>
-        <w:lastRenderedPageBreak/>
         <w:t xml:space="preserve">Sample </w:t>
       </w:r>
       <w:r>
@@ -14833,10 +14808,10 @@
       </w:pPr>
       <w:r>
         <w:object w:dxaOrig="1520" w:dyaOrig="985" w14:anchorId="3C22536D">
-          <v:shape id="_x0000_i1027" type="#_x0000_t75" style="width:76.2pt;height:49.2pt" o:ole="">
+          <v:shape id="_x0000_i1027" type="#_x0000_t75" style="width:76pt;height:49.35pt" o:ole="">
             <v:imagedata r:id="rId16" o:title=""/>
           </v:shape>
-          <o:OLEObject Type="Embed" ProgID="Package" ShapeID="_x0000_i1027" DrawAspect="Icon" ObjectID="_1618220066" r:id="rId17"/>
+          <o:OLEObject Type="Embed" ProgID="Package" ShapeID="_x0000_i1027" DrawAspect="Icon" ObjectID="_1618241587" r:id="rId17"/>
         </w:object>
       </w:r>
     </w:p>
@@ -14942,10 +14917,10 @@
       </w:pPr>
       <w:r>
         <w:object w:dxaOrig="1520" w:dyaOrig="985" w14:anchorId="0D614ACE">
-          <v:shape id="_x0000_i1028" type="#_x0000_t75" style="width:76.2pt;height:49.2pt" o:ole="">
+          <v:shape id="_x0000_i1028" type="#_x0000_t75" style="width:76pt;height:49.35pt" o:ole="">
             <v:imagedata r:id="rId18" o:title=""/>
           </v:shape>
-          <o:OLEObject Type="Embed" ProgID="Package" ShapeID="_x0000_i1028" DrawAspect="Icon" ObjectID="_1618220067" r:id="rId19"/>
+          <o:OLEObject Type="Embed" ProgID="Package" ShapeID="_x0000_i1028" DrawAspect="Icon" ObjectID="_1618241588" r:id="rId19"/>
         </w:object>
       </w:r>
     </w:p>
@@ -17185,6 +17160,7 @@
   <w:style w:type="character" w:default="1" w:styleId="DefaultParagraphFont">
     <w:name w:val="Default Paragraph Font"/>
     <w:uiPriority w:val="1"/>
+    <w:semiHidden/>
     <w:unhideWhenUsed/>
   </w:style>
   <w:style w:type="table" w:default="1" w:styleId="TableNormal">
@@ -17846,7 +17822,7 @@
 </file>
 
 <file path=customXml/itemProps1.xml><?xml version="1.0" encoding="utf-8"?>
-<ds:datastoreItem xmlns:ds="http://schemas.openxmlformats.org/officeDocument/2006/customXml" ds:itemID="{6E135231-4494-46FB-AE69-76BF5BD8F506}">
+<ds:datastoreItem xmlns:ds="http://schemas.openxmlformats.org/officeDocument/2006/customXml" ds:itemID="{19D81875-E392-4678-B2DF-148C15A52CC5}">
   <ds:schemaRefs>
     <ds:schemaRef ds:uri="http://schemas.openxmlformats.org/officeDocument/2006/bibliography"/>
   </ds:schemaRefs>

</xml_diff>

<commit_message>
Updated Git Repo info in Report
</commit_message>
<xml_diff>
--- a/ProjectReport/Intelligent Rapid Shuttle Project Report.docx
+++ b/ProjectReport/Intelligent Rapid Shuttle Project Report.docx
@@ -79,6 +79,8 @@
         </w:rPr>
         <w:t>Project</w:t>
       </w:r>
+      <w:bookmarkStart w:id="0" w:name="_GoBack"/>
+      <w:bookmarkEnd w:id="0"/>
     </w:p>
     <w:p>
       <w:pPr>
@@ -814,8 +816,6 @@
         </w:rPr>
         <w:t xml:space="preserve">Key differentiator is the ability to service different schools by a shuttle service along the route for the students as part of the optimization outcome.  </w:t>
       </w:r>
-      <w:bookmarkStart w:id="0" w:name="_GoBack"/>
-      <w:bookmarkEnd w:id="0"/>
     </w:p>
     <w:p>
       <w:pPr>
@@ -899,6 +899,59 @@
           <w:shd w:val="clear" w:color="auto" w:fill="FFFFFF"/>
         </w:rPr>
         <w:t xml:space="preserve">achieve as part of this project.  </w:t>
+      </w:r>
+    </w:p>
+    <w:p>
+      <w:pPr>
+        <w:jc w:val="both"/>
+        <w:rPr>
+          <w:rFonts w:ascii="Arial" w:hAnsi="Arial" w:cs="Arial"/>
+          <w:color w:val="222222"/>
+          <w:shd w:val="clear" w:color="auto" w:fill="FFFFFF"/>
+        </w:rPr>
+      </w:pPr>
+    </w:p>
+    <w:p>
+      <w:pPr>
+        <w:rPr>
+          <w:rFonts w:ascii="Arial" w:hAnsi="Arial" w:cs="Arial"/>
+          <w:color w:val="222222"/>
+          <w:sz w:val="16"/>
+          <w:szCs w:val="16"/>
+          <w:shd w:val="clear" w:color="auto" w:fill="FFFFFF"/>
+        </w:rPr>
+      </w:pPr>
+      <w:r>
+        <w:rPr>
+          <w:rFonts w:ascii="Arial" w:hAnsi="Arial" w:cs="Arial"/>
+          <w:color w:val="222222"/>
+          <w:sz w:val="16"/>
+          <w:szCs w:val="16"/>
+          <w:shd w:val="clear" w:color="auto" w:fill="FFFFFF"/>
+        </w:rPr>
+        <w:t xml:space="preserve">Project Git Repository : </w:t>
+      </w:r>
+      <w:hyperlink r:id="rId9" w:history="1">
+        <w:r>
+          <w:rPr>
+            <w:rStyle w:val="Hyperlink"/>
+            <w:rFonts w:ascii="Consolas" w:hAnsi="Consolas"/>
+            <w:sz w:val="16"/>
+            <w:szCs w:val="16"/>
+            <w:shd w:val="clear" w:color="auto" w:fill="FFFFFF"/>
+          </w:rPr>
+          <w:t>https://github.com/aivoyagers/IRS-RS-2019-03-09-IS1PT-GRP-aiVoyagers-irs-Intelligent-Rapid-Shuttle.git</w:t>
+        </w:r>
+      </w:hyperlink>
+      <w:r>
+        <w:rPr>
+          <w:rFonts w:ascii="Consolas" w:hAnsi="Consolas"/>
+          <w:color w:val="24292E"/>
+          <w:sz w:val="16"/>
+          <w:szCs w:val="16"/>
+          <w:shd w:val="clear" w:color="auto" w:fill="FFFFFF"/>
+        </w:rPr>
+        <w:t xml:space="preserve"> </w:t>
       </w:r>
     </w:p>
     <w:p>
@@ -1822,7 +1875,7 @@
                     </pic:cNvPicPr>
                   </pic:nvPicPr>
                   <pic:blipFill>
-                    <a:blip r:embed="rId9" cstate="print">
+                    <a:blip r:embed="rId10" cstate="print">
                       <a:extLst>
                         <a:ext uri="{28A0092B-C50C-407E-A947-70E740481C1C}">
                           <a14:useLocalDpi xmlns:a14="http://schemas.microsoft.com/office/drawing/2010/main" val="0"/>
@@ -5753,7 +5806,7 @@
                     </pic:cNvPicPr>
                   </pic:nvPicPr>
                   <pic:blipFill>
-                    <a:blip r:embed="rId10">
+                    <a:blip r:embed="rId11">
                       <a:extLst>
                         <a:ext uri="{28A0092B-C50C-407E-A947-70E740481C1C}">
                           <a14:useLocalDpi xmlns:a14="http://schemas.microsoft.com/office/drawing/2010/main" val="0"/>
@@ -7317,7 +7370,7 @@
                     <pic:cNvPicPr/>
                   </pic:nvPicPr>
                   <pic:blipFill>
-                    <a:blip r:embed="rId11"/>
+                    <a:blip r:embed="rId12"/>
                     <a:stretch>
                       <a:fillRect/>
                     </a:stretch>
@@ -14661,9 +14714,9 @@
             <o:lock v:ext="edit" aspectratio="t"/>
           </v:shapetype>
           <v:shape id="_x0000_i1025" type="#_x0000_t75" style="width:75.75pt;height:49.45pt" o:ole="">
-            <v:imagedata r:id="rId12" o:title=""/>
+            <v:imagedata r:id="rId13" o:title=""/>
           </v:shape>
-          <o:OLEObject Type="Embed" ProgID="Excel.Sheet.12" ShapeID="_x0000_i1025" DrawAspect="Icon" ObjectID="_1618244866" r:id="rId13"/>
+          <o:OLEObject Type="Embed" ProgID="Excel.Sheet.12" ShapeID="_x0000_i1025" DrawAspect="Icon" ObjectID="_1618246437" r:id="rId14"/>
         </w:object>
       </w:r>
     </w:p>
@@ -14696,9 +14749,9 @@
       <w:r>
         <w:object w:dxaOrig="1520" w:dyaOrig="985" w14:anchorId="4DFF75F2">
           <v:shape id="_x0000_i1026" type="#_x0000_t75" style="width:75.75pt;height:49.45pt" o:ole="">
-            <v:imagedata r:id="rId14" o:title=""/>
+            <v:imagedata r:id="rId15" o:title=""/>
           </v:shape>
-          <o:OLEObject Type="Embed" ProgID="Package" ShapeID="_x0000_i1026" DrawAspect="Icon" ObjectID="_1618244867" r:id="rId15"/>
+          <o:OLEObject Type="Embed" ProgID="Package" ShapeID="_x0000_i1026" DrawAspect="Icon" ObjectID="_1618246438" r:id="rId16"/>
         </w:object>
       </w:r>
     </w:p>
@@ -14770,9 +14823,9 @@
       <w:r>
         <w:object w:dxaOrig="1520" w:dyaOrig="985" w14:anchorId="3C22536D">
           <v:shape id="_x0000_i1027" type="#_x0000_t75" style="width:75.75pt;height:49.45pt" o:ole="">
-            <v:imagedata r:id="rId16" o:title=""/>
+            <v:imagedata r:id="rId17" o:title=""/>
           </v:shape>
-          <o:OLEObject Type="Embed" ProgID="Package" ShapeID="_x0000_i1027" DrawAspect="Icon" ObjectID="_1618244868" r:id="rId17"/>
+          <o:OLEObject Type="Embed" ProgID="Package" ShapeID="_x0000_i1027" DrawAspect="Icon" ObjectID="_1618246439" r:id="rId18"/>
         </w:object>
       </w:r>
     </w:p>
@@ -14879,9 +14932,9 @@
       <w:r>
         <w:object w:dxaOrig="1520" w:dyaOrig="985" w14:anchorId="0D614ACE">
           <v:shape id="_x0000_i1028" type="#_x0000_t75" style="width:75.75pt;height:49.45pt" o:ole="">
-            <v:imagedata r:id="rId18" o:title=""/>
+            <v:imagedata r:id="rId19" o:title=""/>
           </v:shape>
-          <o:OLEObject Type="Embed" ProgID="Package" ShapeID="_x0000_i1028" DrawAspect="Icon" ObjectID="_1618244869" r:id="rId19"/>
+          <o:OLEObject Type="Embed" ProgID="Package" ShapeID="_x0000_i1028" DrawAspect="Icon" ObjectID="_1618246440" r:id="rId20"/>
         </w:object>
       </w:r>
     </w:p>
@@ -14922,7 +14975,7 @@
       </w:pPr>
     </w:p>
     <w:sectPr>
-      <w:headerReference w:type="default" r:id="rId20"/>
+      <w:headerReference w:type="default" r:id="rId21"/>
       <w:pgSz w:w="11906" w:h="16838"/>
       <w:pgMar w:top="1440" w:right="1440" w:bottom="1440" w:left="1440" w:header="706" w:footer="706" w:gutter="0"/>
       <w:cols w:space="708"/>
@@ -17480,6 +17533,29 @@
       <w:szCs w:val="22"/>
     </w:rPr>
   </w:style>
+  <w:style w:type="character" w:styleId="Hyperlink">
+    <w:name w:val="Hyperlink"/>
+    <w:basedOn w:val="DefaultParagraphFont"/>
+    <w:uiPriority w:val="99"/>
+    <w:unhideWhenUsed/>
+    <w:rsid w:val="00756467"/>
+    <w:rPr>
+      <w:color w:val="0563C1" w:themeColor="hyperlink"/>
+      <w:u w:val="single"/>
+    </w:rPr>
+  </w:style>
+  <w:style w:type="character" w:styleId="UnresolvedMention">
+    <w:name w:val="Unresolved Mention"/>
+    <w:basedOn w:val="DefaultParagraphFont"/>
+    <w:uiPriority w:val="99"/>
+    <w:semiHidden/>
+    <w:unhideWhenUsed/>
+    <w:rsid w:val="00756467"/>
+    <w:rPr>
+      <w:color w:val="605E5C"/>
+      <w:shd w:val="clear" w:color="auto" w:fill="E1DFDD"/>
+    </w:rPr>
+  </w:style>
 </w:styles>
 </file>
 
@@ -17783,7 +17859,7 @@
 </file>
 
 <file path=customXml/itemProps1.xml><?xml version="1.0" encoding="utf-8"?>
-<ds:datastoreItem xmlns:ds="http://schemas.openxmlformats.org/officeDocument/2006/customXml" ds:itemID="{3EB1E701-5079-4FFC-BFD9-37933A06359F}">
+<ds:datastoreItem xmlns:ds="http://schemas.openxmlformats.org/officeDocument/2006/customXml" ds:itemID="{89FB2A0F-6C50-45A3-85C8-7B8913B0B2BE}">
   <ds:schemaRefs>
     <ds:schemaRef ds:uri="http://schemas.openxmlformats.org/officeDocument/2006/bibliography"/>
   </ds:schemaRefs>

</xml_diff>